<commit_message>
modify C#/C# OOP Contests/1/Furniture
</commit_message>
<xml_diff>
--- a/C#/C# OOP Contests/1/Furniture/1. Furniture_Условие на задачата.docx
+++ b/C#/C# OOP Contests/1/Furniture/1. Furniture_Условие на задачата.docx
@@ -3330,10 +3330,16 @@
         <w:t>Finding furniture by model gets the first occurance. If such is not found, return null.</w:t>
       </w:r>
       <w:r>
-        <w:t xml:space="preserve"> </w:t>
-      </w:r>
-      <w:r>
-        <w:t>Searching is case insensitive.</w:t>
+        <w:t xml:space="preserve"> Searching is </w:t>
+      </w:r>
+      <w:r>
+        <w:rPr>
+          <w:highlight w:val="yellow"/>
+        </w:rPr>
+        <w:t>case insensitive</w:t>
+      </w:r>
+      <w:r>
+        <w:t>.</w:t>
       </w:r>
     </w:p>
     <w:p>
@@ -3910,7 +3916,16 @@
         <w:t>…)</w:t>
       </w:r>
       <w:r>
-        <w:t xml:space="preserve"> method) should be ordered by price then by model. If the company has no furniture added, print </w:t>
+        <w:t xml:space="preserve"> method) should be </w:t>
+      </w:r>
+      <w:r>
+        <w:rPr>
+          <w:highlight w:val="yellow"/>
+        </w:rPr>
+        <w:t>ordered by price then by model</w:t>
+      </w:r>
+      <w:r>
+        <w:t xml:space="preserve">. If the company has no furniture added, print </w:t>
       </w:r>
       <w:r>
         <w:rPr>
@@ -8754,7 +8769,7 @@
                     <w:sz w:val="16"/>
                     <w:szCs w:val="16"/>
                   </w:rPr>
-                  <w:t>7</w:t>
+                  <w:t>3</w:t>
                 </w:r>
                 <w:r>
                   <w:rPr>
@@ -13566,7 +13581,7 @@
 </file>
 
 <file path=customXml/itemProps1.xml><?xml version="1.0" encoding="utf-8"?>
-<ds:datastoreItem xmlns:ds="http://schemas.openxmlformats.org/officeDocument/2006/customXml" ds:itemID="{284C5479-357A-4842-83FD-8C1477AE5F10}">
+<ds:datastoreItem xmlns:ds="http://schemas.openxmlformats.org/officeDocument/2006/customXml" ds:itemID="{4DC2DC4C-35E5-4ECC-A533-867BE71785F7}">
   <ds:schemaRefs>
     <ds:schemaRef ds:uri="http://schemas.openxmlformats.org/officeDocument/2006/bibliography"/>
   </ds:schemaRefs>

</xml_diff>